<commit_message>
clean junit test case
</commit_message>
<xml_diff>
--- a/src/test/resources/config.docx
+++ b/src/test/resources/config.docx
@@ -14,8 +14,6 @@
           <w:szCs w:val="56"/>
         </w:rPr>
       </w:pPr>
-      <w:bookmarkStart w:id="0" w:name="_GoBack"/>
-      <w:bookmarkEnd w:id="0"/>
     </w:p>
     <w:p>
       <w:pPr>
@@ -159,8 +157,10 @@
           <w:szCs w:val="56"/>
           <w:lang w:val="en-US" w:eastAsia="zh-CN"/>
         </w:rPr>
-        <w:t>other</w:t>
+        <w:t>姓名</w:t>
       </w:r>
+      <w:bookmarkStart w:id="0" w:name="_GoBack"/>
+      <w:bookmarkEnd w:id="0"/>
       <w:r>
         <w:rPr>
           <w:rStyle w:val="23"/>
@@ -237,16 +237,16 @@
     <w:lsdException w:uiPriority="39" w:name="toc 9"/>
     <w:lsdException w:uiPriority="0" w:name="Normal Indent"/>
     <w:lsdException w:uiPriority="0" w:name="footnote text"/>
-    <w:lsdException w:uiPriority="0" w:name="annotation text"/>
+    <w:lsdException w:qFormat="1" w:uiPriority="0" w:name="annotation text"/>
     <w:lsdException w:uiPriority="0" w:semiHidden="0" w:name="header"/>
-    <w:lsdException w:uiPriority="0" w:semiHidden="0" w:name="footer"/>
+    <w:lsdException w:qFormat="1" w:uiPriority="0" w:semiHidden="0" w:name="footer"/>
     <w:lsdException w:uiPriority="0" w:name="index heading"/>
     <w:lsdException w:qFormat="1" w:uiPriority="35" w:name="caption"/>
     <w:lsdException w:uiPriority="0" w:name="table of figures"/>
     <w:lsdException w:uiPriority="0" w:name="envelope address"/>
     <w:lsdException w:uiPriority="0" w:name="envelope return"/>
     <w:lsdException w:uiPriority="0" w:name="footnote reference"/>
-    <w:lsdException w:uiPriority="0" w:name="annotation reference"/>
+    <w:lsdException w:qFormat="1" w:uiPriority="0" w:name="annotation reference"/>
     <w:lsdException w:uiPriority="0" w:name="line number"/>
     <w:lsdException w:uiPriority="0" w:name="page number"/>
     <w:lsdException w:uiPriority="0" w:name="endnote reference"/>
@@ -542,6 +542,7 @@
     <w:link w:val="18"/>
     <w:semiHidden/>
     <w:unhideWhenUsed/>
+    <w:qFormat/>
     <w:uiPriority w:val="0"/>
     <w:pPr>
       <w:jc w:val="left"/>
@@ -564,6 +565,7 @@
     <w:basedOn w:val="1"/>
     <w:link w:val="16"/>
     <w:unhideWhenUsed/>
+    <w:qFormat/>
     <w:uiPriority w:val="0"/>
     <w:pPr>
       <w:tabs>
@@ -680,6 +682,7 @@
     <w:basedOn w:val="13"/>
     <w:semiHidden/>
     <w:unhideWhenUsed/>
+    <w:qFormat/>
     <w:uiPriority w:val="0"/>
     <w:rPr>
       <w:sz w:val="21"/>
@@ -713,6 +716,7 @@
     <w:name w:val="标题 1字符"/>
     <w:basedOn w:val="13"/>
     <w:link w:val="2"/>
+    <w:qFormat/>
     <w:uiPriority w:val="9"/>
     <w:rPr>
       <w:rFonts w:ascii="Calibri" w:hAnsi="Calibri"/>

</xml_diff>